<commit_message>
margin top du body
</commit_message>
<xml_diff>
--- a/Soutenance projet 2.docx
+++ b/Soutenance projet 2.docx
@@ -32,7 +32,43 @@
         <w:rPr>
           <w:b/>
         </w:rPr>
-        <w:t>En tant que stagiaire, la 1ere mission qui m’a été confié consistait à la construction d’un prototype de page en HTML et CSS. Ce prototype devait être conforme aux deux maquettes qui m’ont été fourni. Ces deux maquettes étaient composées d’une maque</w:t>
+        <w:t>En tant qu</w:t>
+      </w:r>
+      <w:r>
+        <w:rPr>
+          <w:b/>
+        </w:rPr>
+        <w:t>e stagiaire, la 1ere mission que</w:t>
+      </w:r>
+      <w:r>
+        <w:rPr>
+          <w:b/>
+        </w:rPr>
+        <w:t xml:space="preserve"> </w:t>
+      </w:r>
+      <w:r>
+        <w:rPr>
+          <w:b/>
+        </w:rPr>
+        <w:t>vous m’avez</w:t>
+      </w:r>
+      <w:r>
+        <w:rPr>
+          <w:b/>
+        </w:rPr>
+        <w:t xml:space="preserve"> </w:t>
+      </w:r>
+      <w:r>
+        <w:rPr>
+          <w:b/>
+        </w:rPr>
+        <w:t>confiée</w:t>
+      </w:r>
+      <w:r>
+        <w:rPr>
+          <w:b/>
+        </w:rPr>
+        <w:t xml:space="preserve"> consistait à la construction d’un prototype de page en HTML et CSS. Ce prototype devait être conforme aux deux maquettes qui m’ont été fourni. Ces deux maquettes étaient composées d’une maque</w:t>
       </w:r>
       <w:r>
         <w:rPr>
@@ -167,148 +203,298 @@
       <w:pPr>
         <w:rPr>
           <w:b/>
-        </w:rPr>
-      </w:pPr>
-      <w:r>
-        <w:rPr>
-          <w:b/>
-        </w:rPr>
-        <w:t>Une fois mon environnement de travail prêt, j’ai pu me concentrer sur l’analyse de la maquette desktop pour identifier les différentes zones ou bloc que j’allais créer en écriture. (</w:t>
-      </w:r>
+          <w:color w:val="FFFFFF" w:themeColor="background1"/>
+        </w:rPr>
+      </w:pPr>
+      <w:r>
+        <w:rPr>
+          <w:b/>
+          <w:color w:val="FFFFFF" w:themeColor="background1"/>
+          <w:highlight w:val="red"/>
+        </w:rPr>
+        <w:t>(</w:t>
+      </w:r>
+      <w:r>
+        <w:rPr>
+          <w:b/>
+          <w:color w:val="FFFFFF" w:themeColor="background1"/>
+          <w:highlight w:val="red"/>
+        </w:rPr>
+        <w:t>POUR</w:t>
+      </w:r>
+      <w:r>
+        <w:rPr>
+          <w:b/>
+          <w:color w:val="FFFFFF" w:themeColor="background1"/>
+          <w:highlight w:val="red"/>
+        </w:rPr>
+        <w:t xml:space="preserve"> PARTIE</w:t>
+      </w:r>
+      <w:r>
+        <w:rPr>
+          <w:b/>
+          <w:color w:val="FFFFFF" w:themeColor="background1"/>
+          <w:highlight w:val="red"/>
+        </w:rPr>
+        <w:t xml:space="preserve"> SUIVANTE</w:t>
+      </w:r>
+      <w:r>
+        <w:rPr>
+          <w:b/>
+          <w:color w:val="FFFFFF" w:themeColor="background1"/>
+          <w:highlight w:val="red"/>
+        </w:rPr>
+        <w:t xml:space="preserve"> MONTRE</w:t>
+      </w:r>
+      <w:r>
+        <w:rPr>
+          <w:b/>
+          <w:color w:val="FFFFFF" w:themeColor="background1"/>
+          <w:highlight w:val="red"/>
+        </w:rPr>
+        <w:t>R</w:t>
+      </w:r>
+      <w:r>
+        <w:rPr>
+          <w:b/>
+          <w:color w:val="FFFFFF" w:themeColor="background1"/>
+          <w:highlight w:val="red"/>
+        </w:rPr>
+        <w:t xml:space="preserve"> DECOUPAGE MAQUETTE)</w:t>
+      </w:r>
+    </w:p>
+    <w:p>
+      <w:pPr>
+        <w:rPr>
+          <w:b/>
+        </w:rPr>
+      </w:pPr>
+      <w:r>
+        <w:rPr>
+          <w:b/>
+        </w:rPr>
+        <w:t>Une fois mon environnement de travail prêt,</w:t>
+      </w:r>
+      <w:r>
+        <w:rPr>
+          <w:b/>
+        </w:rPr>
+        <w:t xml:space="preserve"> </w:t>
+      </w:r>
+      <w:r>
+        <w:rPr>
+          <w:b/>
+        </w:rPr>
+        <w:t>et comme on</w:t>
+      </w:r>
+      <w:r>
+        <w:rPr>
+          <w:b/>
+        </w:rPr>
+        <w:t xml:space="preserve"> peut le voir sur cette image</w:t>
+      </w:r>
+      <w:r>
+        <w:rPr>
+          <w:b/>
+        </w:rPr>
+        <w:t>,</w:t>
+      </w:r>
+      <w:r>
+        <w:rPr>
+          <w:b/>
+        </w:rPr>
+        <w:t xml:space="preserve"> j’ai pu me concentrer sur l’analyse de la maquette desktop pour identifier les différentes zones ou bloc</w:t>
+      </w:r>
+      <w:r>
+        <w:rPr>
+          <w:b/>
+        </w:rPr>
+        <w:t xml:space="preserve"> qui la composait et</w:t>
+      </w:r>
+      <w:r>
+        <w:rPr>
+          <w:b/>
+        </w:rPr>
+        <w:t xml:space="preserve"> que j’allais créer en écriture. </w:t>
+      </w:r>
+    </w:p>
+    <w:p>
+      <w:pPr>
+        <w:rPr>
+          <w:b/>
+        </w:rPr>
+      </w:pPr>
+      <w:r>
+        <w:rPr>
+          <w:b/>
+        </w:rPr>
+        <w:t xml:space="preserve">Après toute cette partie de préparation et d’analyse, j’ai pu </w:t>
+      </w:r>
+      <w:r>
+        <w:rPr>
+          <w:b/>
+        </w:rPr>
+        <w:t>commencer</w:t>
+      </w:r>
+      <w:r>
+        <w:rPr>
+          <w:b/>
+        </w:rPr>
+        <w:t xml:space="preserve"> à écrire le prototype.</w:t>
+      </w:r>
+    </w:p>
+    <w:p>
+      <w:pPr>
+        <w:rPr>
+          <w:b/>
+          <w:color w:val="FFFFFF" w:themeColor="background1"/>
+        </w:rPr>
+      </w:pPr>
+      <w:r>
+        <w:rPr>
+          <w:b/>
+          <w:color w:val="FFFFFF" w:themeColor="background1"/>
+          <w:highlight w:val="red"/>
+        </w:rPr>
+        <w:t>(ONREPASSE A LA VUE DU SITE)</w:t>
+      </w:r>
+    </w:p>
+    <w:p>
+      <w:pPr>
+        <w:rPr>
+          <w:b/>
+        </w:rPr>
+      </w:pPr>
+      <w:r>
+        <w:rPr>
+          <w:b/>
+        </w:rPr>
+        <w:t>Je l’ai écrit par bloc en commençant par le HEADER. Au début, j’ai commencé à écrire le HTML pour un bloc puis le CSS correspondant mais plus la difficulté grandissait et plus il semblait évident que je doive écrire le maximum de HTML pour ensuite travailler sur le CSS.</w:t>
+      </w:r>
+    </w:p>
+    <w:p>
+      <w:pPr>
+        <w:rPr>
+          <w:b/>
+        </w:rPr>
+      </w:pPr>
+      <w:r>
+        <w:rPr>
+          <w:b/>
+        </w:rPr>
+        <w:t>N’étant pas familier de GIT, mes 1</w:t>
+      </w:r>
+      <w:r>
+        <w:rPr>
+          <w:b/>
+          <w:vertAlign w:val="superscript"/>
+        </w:rPr>
+        <w:t>er</w:t>
+      </w:r>
+      <w:r>
+        <w:rPr>
+          <w:b/>
+        </w:rPr>
+        <w:t xml:space="preserve"> commit n’ont pas été fait dès les 1ere lignes de codes comme précisé dans vos consigne. Cela n’était pas automatique pour moi mais je me suis vite obligé à le faire le plus souvent possible et à force c’est devenu plus facile pour moi.</w:t>
+      </w:r>
+    </w:p>
+    <w:p>
+      <w:pPr>
+        <w:rPr>
+          <w:b/>
+        </w:rPr>
+      </w:pPr>
+      <w:r>
+        <w:rPr>
+          <w:b/>
+        </w:rPr>
+        <w:t>Etant donné que c’est mon 1</w:t>
+      </w:r>
+      <w:r>
+        <w:rPr>
+          <w:b/>
+          <w:vertAlign w:val="superscript"/>
+        </w:rPr>
+        <w:t>er</w:t>
+      </w:r>
+      <w:r>
+        <w:rPr>
+          <w:b/>
+        </w:rPr>
+        <w:t xml:space="preserve"> stage et que je suis encore « novice » dans le développement web, mon travail a nécessité beaucoup de recherche et de retour sur mes cours.</w:t>
+      </w:r>
+    </w:p>
+    <w:p>
+      <w:pPr>
+        <w:rPr>
+          <w:b/>
+        </w:rPr>
+      </w:pPr>
+      <w:r>
+        <w:rPr>
+          <w:b/>
+        </w:rPr>
+        <w:t>La 1ere partie compliqué pour moi a été la création et l’intégration des cartes d’hébergements. Pour cette partie j’ai utilisé CSS GRID. Je n’avais pas vu GRID dans mes cours, j’ai donc fait des reche</w:t>
+      </w:r>
+      <w:r>
+        <w:rPr>
+          <w:b/>
+        </w:rPr>
+        <w:t>rches dans ce sens.</w:t>
+      </w:r>
+      <w:r>
+        <w:rPr>
+          <w:b/>
+        </w:rPr>
+        <w:t xml:space="preserve"> Mais je me suis rendu compte que j’avais bien trop compliqué mes grilles et c’est après des recherches plus approfondi je m’en suis vraiment rendu compte. J’ai modifié mes grilles pour tenter de les simplifier.</w:t>
+      </w:r>
+    </w:p>
+    <w:p>
+      <w:pPr>
+        <w:rPr>
+          <w:b/>
+        </w:rPr>
+      </w:pPr>
+    </w:p>
+    <w:p>
+      <w:pPr>
+        <w:rPr>
+          <w:b/>
+        </w:rPr>
+      </w:pPr>
+    </w:p>
+    <w:p>
+      <w:pPr>
+        <w:rPr>
+          <w:b/>
+        </w:rPr>
+      </w:pPr>
+    </w:p>
+    <w:p>
+      <w:pPr>
+        <w:rPr>
+          <w:b/>
+          <w:color w:val="FFFFFF" w:themeColor="background1"/>
+        </w:rPr>
+      </w:pPr>
       <w:proofErr w:type="gramStart"/>
       <w:r>
         <w:rPr>
           <w:b/>
-        </w:rPr>
-        <w:t>voir</w:t>
+          <w:color w:val="FFFFFF" w:themeColor="background1"/>
+          <w:highlight w:val="red"/>
+        </w:rPr>
+        <w:lastRenderedPageBreak/>
+        <w:t>( POUR</w:t>
       </w:r>
       <w:proofErr w:type="gramEnd"/>
       <w:r>
         <w:rPr>
           <w:b/>
-        </w:rPr>
-        <w:t xml:space="preserve"> image maquette </w:t>
-      </w:r>
-      <w:r>
-        <w:rPr>
-          <w:b/>
-        </w:rPr>
-        <w:t>découpée</w:t>
-      </w:r>
-      <w:r>
-        <w:rPr>
-          <w:b/>
-        </w:rPr>
-        <w:t>).</w:t>
-      </w:r>
-    </w:p>
-    <w:p>
-      <w:pPr>
-        <w:rPr>
-          <w:b/>
-        </w:rPr>
-      </w:pPr>
-      <w:r>
-        <w:rPr>
-          <w:b/>
-        </w:rPr>
-        <w:t xml:space="preserve">Après toute cette partie de préparation et d’analyse, j’ai pu </w:t>
-      </w:r>
-      <w:r>
-        <w:rPr>
-          <w:b/>
-        </w:rPr>
-        <w:t>commencer</w:t>
-      </w:r>
-      <w:r>
-        <w:rPr>
-          <w:b/>
-        </w:rPr>
-        <w:t xml:space="preserve"> à écrire le prototype.</w:t>
-      </w:r>
-    </w:p>
-    <w:p>
-      <w:pPr>
-        <w:rPr>
-          <w:b/>
-        </w:rPr>
-      </w:pPr>
-      <w:r>
-        <w:rPr>
-          <w:b/>
-        </w:rPr>
-        <w:t>Je l’ai écrit par bloc en commençant par le HEADER. Au début, j’ai commencé à écrire le HTML pour un bloc puis le CSS correspondant mais plus la difficulté grandissait et plus il semblait évident que je doive écrire le maximum de HTML pour ensuite travailler sur le CSS.</w:t>
-      </w:r>
-    </w:p>
-    <w:p>
-      <w:pPr>
-        <w:rPr>
-          <w:b/>
-        </w:rPr>
-      </w:pPr>
-      <w:r>
-        <w:rPr>
-          <w:b/>
-        </w:rPr>
-        <w:t>N’étant pas familier de GIT, mes 1</w:t>
-      </w:r>
-      <w:r>
-        <w:rPr>
-          <w:b/>
-          <w:vertAlign w:val="superscript"/>
-        </w:rPr>
-        <w:t>er</w:t>
-      </w:r>
-      <w:r>
-        <w:rPr>
-          <w:b/>
-        </w:rPr>
-        <w:t xml:space="preserve"> commit n’ont pas été fait dès les 1ere lignes de codes comme précisé dans vos consigne. Cela n’était pas automatique pour moi mais je me suis vite obligé à le faire le plus souvent possible et à force c’est devenu plus facile pour moi.</w:t>
-      </w:r>
-    </w:p>
-    <w:p>
-      <w:pPr>
-        <w:rPr>
-          <w:b/>
-        </w:rPr>
-      </w:pPr>
-      <w:r>
-        <w:rPr>
-          <w:b/>
-        </w:rPr>
-        <w:t>Etant donné que c’est mon 1</w:t>
-      </w:r>
-      <w:r>
-        <w:rPr>
-          <w:b/>
-          <w:vertAlign w:val="superscript"/>
-        </w:rPr>
-        <w:t>er</w:t>
-      </w:r>
-      <w:r>
-        <w:rPr>
-          <w:b/>
-        </w:rPr>
-        <w:t xml:space="preserve"> stage et que je suis encore « novice » dans le développement web, mon travail a nécessité beaucoup de recherche et de retour sur mes cours.</w:t>
-      </w:r>
-    </w:p>
-    <w:p>
-      <w:pPr>
-        <w:rPr>
-          <w:b/>
-        </w:rPr>
-      </w:pPr>
-      <w:r>
-        <w:rPr>
-          <w:b/>
-        </w:rPr>
-        <w:t>La 1ere partie compliqué pour moi a été la création et l’intégration des cartes d’hébergements. Pour cette partie j’ai utilisé CSS GRID. Je n’avais pas vu GRID dans mes cours, j’ai donc fait des reche</w:t>
-      </w:r>
-      <w:r>
-        <w:rPr>
-          <w:b/>
-        </w:rPr>
-        <w:t>rches dans ce sens.</w:t>
+          <w:color w:val="FFFFFF" w:themeColor="background1"/>
+          <w:highlight w:val="red"/>
+        </w:rPr>
+        <w:t xml:space="preserve"> LES CARTES MONTRER LE BOUT DE CSS)</w:t>
       </w:r>
     </w:p>
     <w:p>
@@ -359,7 +545,6 @@
         <w:rPr>
           <w:b/>
         </w:rPr>
-        <w:lastRenderedPageBreak/>
         <w:t xml:space="preserve">J’ai également commis l’erreur de me fier au nom de la maquette mobile qui est « IPHONE 8 ». J’avais </w:t>
       </w:r>
       <w:proofErr w:type="spellStart"/>
@@ -402,7 +587,19 @@
         <w:rPr>
           <w:b/>
         </w:rPr>
-        <w:t xml:space="preserve"> se situe dans le fait que me basé sur IPHONE 8 est bien trop restrictif et quand j’ai testé la page sur mon propre téléphone (GALAXY S10) cela ne fonctionnait pas. J’ai donc modifié ce </w:t>
+        <w:t xml:space="preserve"> s</w:t>
+      </w:r>
+      <w:r>
+        <w:rPr>
+          <w:b/>
+        </w:rPr>
+        <w:t>e situe dans le fait que me baser</w:t>
+      </w:r>
+      <w:r>
+        <w:rPr>
+          <w:b/>
+        </w:rPr>
+        <w:t xml:space="preserve"> sur IPHONE 8 est bien trop restrictif et quand j’ai testé la page sur mon propre téléphone (GALAXY S10) cela ne fonctionnait pas. J’ai donc modifié ce </w:t>
       </w:r>
       <w:proofErr w:type="spellStart"/>
       <w:r>
@@ -450,8 +647,43 @@
       <w:pPr>
         <w:rPr>
           <w:b/>
-        </w:rPr>
-      </w:pPr>
+          <w:color w:val="FFFFFF" w:themeColor="background1"/>
+        </w:rPr>
+      </w:pPr>
+      <w:r>
+        <w:rPr>
+          <w:b/>
+          <w:color w:val="FFFFFF" w:themeColor="background1"/>
+          <w:highlight w:val="red"/>
+        </w:rPr>
+        <w:t>(MONTRER LES PAGES DU VALIDATEUR)</w:t>
+      </w:r>
+    </w:p>
+    <w:p>
+      <w:pPr>
+        <w:rPr>
+          <w:b/>
+        </w:rPr>
+      </w:pPr>
+      <w:r>
+        <w:rPr>
+          <w:b/>
+        </w:rPr>
+        <w:t>Comme vous m’avez demandé dans vos consignes de travail, mon code n’a aucune alerte sur le validateur.</w:t>
+      </w:r>
+    </w:p>
+    <w:p>
+      <w:pPr>
+        <w:rPr>
+          <w:b/>
+        </w:rPr>
+      </w:pPr>
+      <w:r>
+        <w:rPr>
+          <w:b/>
+        </w:rPr>
+        <w:t>J’ai terminé ma présentation, merci à vous de m’avoir écouté.</w:t>
+      </w:r>
     </w:p>
     <w:p>
       <w:pPr>

</xml_diff>